<commit_message>
Aggiunto contratto aggiungiOggetto e correzione contratto aggiungiOfferta
git-svn-id: https://svn.prog-sw.disco.unimib.it/svnAEP2021/856114/Aste%20Online@3647 e342fd18-f291-4947-acbc-2c37fb678076
</commit_message>
<xml_diff>
--- a/aggiungiOfferta - Contratto.docx
+++ b/aggiungiOfferta - Contratto.docx
@@ -18,8 +18,19 @@
           <w:sz w:val="28"/>
           <w:szCs w:val="28"/>
         </w:rPr>
-        <w:t>Contratto: aggiungiOfferta</w:t>
-      </w:r>
+        <w:t xml:space="preserve">Contratto: </w:t>
+      </w:r>
+      <w:proofErr w:type="spellStart"/>
+      <w:r>
+        <w:rPr>
+          <w:b/>
+          <w:bCs/>
+          <w:sz w:val="28"/>
+          <w:szCs w:val="28"/>
+        </w:rPr>
+        <w:t>aggiungiOfferta</w:t>
+      </w:r>
+      <w:proofErr w:type="spellEnd"/>
     </w:p>
     <w:p>
       <w:r>
@@ -35,19 +46,19 @@
       <w:r>
         <w:tab/>
       </w:r>
-      <w:proofErr w:type="gramStart"/>
+      <w:proofErr w:type="spellStart"/>
       <w:r>
         <w:rPr>
           <w:rFonts w:ascii="Consolas" w:hAnsi="Consolas"/>
         </w:rPr>
-        <w:t>aggiungiOfferta(</w:t>
-      </w:r>
-      <w:proofErr w:type="gramEnd"/>
+        <w:t>aggiungiOfferta</w:t>
+      </w:r>
+      <w:proofErr w:type="spellEnd"/>
       <w:r>
         <w:rPr>
           <w:rFonts w:ascii="Consolas" w:hAnsi="Consolas"/>
         </w:rPr>
-        <w:t>asta: Asta, valore: float)</w:t>
+        <w:t>(asta: Asta, valore: float)</w:t>
       </w:r>
       <w:r>
         <w:br/>
@@ -92,27 +103,7 @@
         </w:numPr>
       </w:pPr>
       <w:r>
-        <w:t>L’asta è aperta (</w:t>
-      </w:r>
-      <w:proofErr w:type="gramStart"/>
-      <w:r>
-        <w:rPr>
-          <w:rFonts w:ascii="Consolas" w:hAnsi="Consolas"/>
-        </w:rPr>
-        <w:t>asta.aperta</w:t>
-      </w:r>
-      <w:proofErr w:type="gramEnd"/>
-      <w:r>
-        <w:rPr>
-          <w:rFonts w:ascii="Consolas" w:hAnsi="Consolas"/>
-        </w:rPr>
-        <w:t xml:space="preserve"> == true</w:t>
-      </w:r>
-      <w:r>
-        <w:t>)</w:t>
-      </w:r>
-      <w:r>
-        <w:t>;</w:t>
+        <w:t>L’utente è autenticato;</w:t>
       </w:r>
     </w:p>
     <w:p>
@@ -124,19 +115,59 @@
         </w:numPr>
       </w:pPr>
       <w:r>
+        <w:t>L’asta è aperta (</w:t>
+      </w:r>
+      <w:proofErr w:type="spellStart"/>
+      <w:r>
+        <w:rPr>
+          <w:rFonts w:ascii="Consolas" w:hAnsi="Consolas"/>
+        </w:rPr>
+        <w:t>asta.aperta</w:t>
+      </w:r>
+      <w:proofErr w:type="spellEnd"/>
+      <w:r>
+        <w:rPr>
+          <w:rFonts w:ascii="Consolas" w:hAnsi="Consolas"/>
+        </w:rPr>
+        <w:t xml:space="preserve"> == </w:t>
+      </w:r>
+      <w:proofErr w:type="spellStart"/>
+      <w:r>
+        <w:rPr>
+          <w:rFonts w:ascii="Consolas" w:hAnsi="Consolas"/>
+        </w:rPr>
+        <w:t>true</w:t>
+      </w:r>
+      <w:proofErr w:type="spellEnd"/>
+      <w:r>
+        <w:t>)</w:t>
+      </w:r>
+      <w:r>
+        <w:t>;</w:t>
+      </w:r>
+    </w:p>
+    <w:p>
+      <w:pPr>
+        <w:pStyle w:val="Paragrafoelenco"/>
+        <w:numPr>
+          <w:ilvl w:val="0"/>
+          <w:numId w:val="2"/>
+        </w:numPr>
+      </w:pPr>
+      <w:r>
         <w:t xml:space="preserve">L’utente partecipa all’asta </w:t>
       </w:r>
       <w:r>
         <w:t>(</w:t>
       </w:r>
-      <w:proofErr w:type="gramStart"/>
+      <w:proofErr w:type="spellStart"/>
       <w:r>
         <w:rPr>
           <w:rFonts w:ascii="Consolas" w:hAnsi="Consolas"/>
         </w:rPr>
         <w:t>utente.asta</w:t>
       </w:r>
-      <w:proofErr w:type="gramEnd"/>
+      <w:proofErr w:type="spellEnd"/>
       <w:r>
         <w:t xml:space="preserve"> contiene </w:t>
       </w:r>
@@ -213,14 +244,22 @@
         <w:t>offerta</w:t>
       </w:r>
       <w:r>
-        <w:t xml:space="preserve"> con i parametri di </w:t>
-      </w:r>
+        <w:t xml:space="preserve"> con i parametri </w:t>
+      </w:r>
+      <w:r>
+        <w:t>passati a</w:t>
+      </w:r>
+      <w:r>
+        <w:t xml:space="preserve"> </w:t>
+      </w:r>
+      <w:proofErr w:type="spellStart"/>
       <w:r>
         <w:rPr>
           <w:rFonts w:ascii="Consolas" w:hAnsi="Consolas"/>
         </w:rPr>
         <w:t>aggiungiOfferta</w:t>
       </w:r>
+      <w:proofErr w:type="spellEnd"/>
       <w:r>
         <w:t>;</w:t>
       </w:r>
@@ -242,14 +281,14 @@
       <w:r>
         <w:t xml:space="preserve"> è stata aggiunta alla lista di offerte di asta (</w:t>
       </w:r>
-      <w:proofErr w:type="gramStart"/>
+      <w:proofErr w:type="spellStart"/>
       <w:r>
         <w:rPr>
           <w:rFonts w:ascii="Consolas" w:hAnsi="Consolas"/>
         </w:rPr>
         <w:t>asta.offerta</w:t>
       </w:r>
-      <w:proofErr w:type="gramEnd"/>
+      <w:proofErr w:type="spellEnd"/>
       <w:r>
         <w:t>).</w:t>
       </w:r>

</xml_diff>